<commit_message>
Update main problem document name
</commit_message>
<xml_diff>
--- a/solutions/problem1/problem-1-solution.docx
+++ b/solutions/problem1/problem-1-solution.docx
@@ -1136,28 +1136,28 @@
         <w:t xml:space="preserve">Submit the metric and your code as described in the main CP4 problem description document, e.g. </w:t>
       </w:r>
       <w:r>
-        <w:t>PPAML Challenge Problem 4-v7.pdf</w:t>
-      </w:r>
-      <w:r>
-        <w:t>.</w:t>
-      </w:r>
-    </w:p>
-    <w:p>
-      <w:pPr>
-        <w:spacing w:after="0" w:line="240" w:lineRule="auto"/>
-      </w:pPr>
-    </w:p>
-    <w:p>
-      <w:pPr>
-        <w:spacing w:after="0" w:line="240" w:lineRule="auto"/>
-        <w:rPr>
-          <w:rFonts w:ascii="Courier New" w:hAnsi="Courier New" w:cs="Courier New"/>
-          <w:sz w:val="20"/>
-          <w:szCs w:val="20"/>
-        </w:rPr>
-      </w:pPr>
+        <w:t>PPAML_Challenge_Problem_4.pdf</w:t>
+      </w:r>
       <w:bookmarkStart w:id="0" w:name="_GoBack"/>
       <w:bookmarkEnd w:id="0"/>
+      <w:r>
+        <w:t>.</w:t>
+      </w:r>
+    </w:p>
+    <w:p>
+      <w:pPr>
+        <w:spacing w:after="0" w:line="240" w:lineRule="auto"/>
+      </w:pPr>
+    </w:p>
+    <w:p>
+      <w:pPr>
+        <w:spacing w:after="0" w:line="240" w:lineRule="auto"/>
+        <w:rPr>
+          <w:rFonts w:ascii="Courier New" w:hAnsi="Courier New" w:cs="Courier New"/>
+          <w:sz w:val="20"/>
+          <w:szCs w:val="20"/>
+        </w:rPr>
+      </w:pPr>
       <w:r>
         <w:t>Note that w</w:t>
       </w:r>
@@ -1200,7 +1200,18 @@
         <w:spacing w:after="0" w:line="240" w:lineRule="auto"/>
       </w:pPr>
       <w:r>
-        <w:t xml:space="preserve">This problem can be solved using the Stan probabilistic programming language (Stan Development Team, 2014). Here is the Stan/R program that estimates the </w:t>
+        <w:t xml:space="preserve">This problem can be solved using the </w:t>
+      </w:r>
+      <w:hyperlink r:id="rId4" w:history="1">
+        <w:r>
+          <w:rPr>
+            <w:rStyle w:val="Hyperlink"/>
+          </w:rPr>
+          <w:t>Stan probabilistic programming language</w:t>
+        </w:r>
+      </w:hyperlink>
+      <w:r>
+        <w:t xml:space="preserve"> (Stan Development Team, 2014). Here is the Stan/R program that estimates the </w:t>
       </w:r>
       <w:r>
         <w:t>posterior distribution of the estimated weight vector</w:t>
@@ -3655,6 +3666,7 @@
   <w:style w:type="character" w:default="1" w:styleId="DefaultParagraphFont">
     <w:name w:val="Default Paragraph Font"/>
     <w:uiPriority w:val="1"/>
+    <w:semiHidden/>
     <w:unhideWhenUsed/>
   </w:style>
   <w:style w:type="table" w:default="1" w:styleId="TableNormal">
@@ -3732,6 +3744,17 @@
       <w:color w:val="000000"/>
       <w:sz w:val="24"/>
       <w:szCs w:val="24"/>
+    </w:rPr>
+  </w:style>
+  <w:style w:type="character" w:styleId="Hyperlink">
+    <w:name w:val="Hyperlink"/>
+    <w:basedOn w:val="DefaultParagraphFont"/>
+    <w:uiPriority w:val="99"/>
+    <w:unhideWhenUsed/>
+    <w:rsid w:val="00E71AA2"/>
+    <w:rPr>
+      <w:color w:val="0000FF" w:themeColor="hyperlink"/>
+      <w:u w:val="single"/>
     </w:rPr>
   </w:style>
 </w:styles>

</xml_diff>

<commit_message>
Update to remove underscore names
</commit_message>
<xml_diff>
--- a/solutions/problem1/problem-1-solution.docx
+++ b/solutions/problem1/problem-1-solution.docx
@@ -1135,10 +1135,25 @@
       <w:r>
         <w:t xml:space="preserve">Submit the metric and your code as described in the main CP4 problem description document, e.g. </w:t>
       </w:r>
-      <w:r>
-        <w:t>PPAML_Challenge_Problem_4.pdf</w:t>
-      </w:r>
       <w:bookmarkStart w:id="0" w:name="_GoBack"/>
+      <w:r>
+        <w:t>PPAML-</w:t>
+      </w:r>
+      <w:r>
+        <w:t>Challenge</w:t>
+      </w:r>
+      <w:r>
+        <w:t>-</w:t>
+      </w:r>
+      <w:r>
+        <w:t>Problem</w:t>
+      </w:r>
+      <w:r>
+        <w:t>-</w:t>
+      </w:r>
+      <w:r>
+        <w:t>4.pdf</w:t>
+      </w:r>
       <w:bookmarkEnd w:id="0"/>
       <w:r>
         <w:t>.</w:t>

</xml_diff>

<commit_message>
Update solution for CP4.1
Add clarifications on metrics and submission.
</commit_message>
<xml_diff>
--- a/solutions/problem1/problem-1-solution.docx
+++ b/solutions/problem1/problem-1-solution.docx
@@ -1131,63 +1131,162 @@
     <w:p>
       <w:pPr>
         <w:spacing w:after="0" w:line="240" w:lineRule="auto"/>
-      </w:pPr>
-      <w:r>
-        <w:t xml:space="preserve">Submit the metric and your code as described in the main CP4 problem description document, e.g. </w:t>
-      </w:r>
+        <w:rPr>
+          <w:rFonts w:ascii="Courier New" w:hAnsi="Courier New" w:cs="Courier New"/>
+          <w:sz w:val="20"/>
+          <w:szCs w:val="20"/>
+        </w:rPr>
+      </w:pPr>
+      <w:r>
+        <w:t>Note that we have included a detailed description of the “total variation” computation procedure in “</w:t>
+      </w:r>
+      <w:r>
+        <w:rPr>
+          <w:rFonts w:ascii="Courier New" w:hAnsi="Courier New" w:cs="Courier New"/>
+        </w:rPr>
+        <w:t>problem-1-total-variation.pdf</w:t>
+      </w:r>
+      <w:r>
+        <w:t xml:space="preserve">”. </w:t>
+      </w:r>
+    </w:p>
+    <w:p>
+      <w:pPr>
+        <w:spacing w:after="0" w:line="240" w:lineRule="auto"/>
+      </w:pPr>
+    </w:p>
+    <w:p>
+      <w:pPr>
+        <w:rPr>
+          <w:b/>
+        </w:rPr>
+      </w:pPr>
+      <w:r>
+        <w:rPr>
+          <w:b/>
+        </w:rPr>
+        <w:t>Submission</w:t>
+      </w:r>
+      <w:r>
+        <w:rPr>
+          <w:b/>
+        </w:rPr>
+        <w:t>:</w:t>
+      </w:r>
+    </w:p>
+    <w:p>
+      <w:r>
+        <w:t>The metric value should be computed for each elapsed time step (by calling the provided code or by implementing yourself). The metric value should be reported for several elapsed time steps. The number of elapsed time steps should be sufficient to establish an “informative profile”.</w:t>
+      </w:r>
+    </w:p>
+    <w:p>
+      <w:pPr>
+        <w:spacing w:after="0" w:line="240" w:lineRule="auto"/>
+      </w:pPr>
+      <w:r>
+        <w:t>For further details regarding submission of the metric and your code, please refer to the main CP4 problem description document, e.g. PPAML-Challenge-Problem-4.pdf.</w:t>
+      </w:r>
+    </w:p>
+    <w:p>
+      <w:pPr>
+        <w:spacing w:after="0" w:line="240" w:lineRule="auto"/>
+      </w:pPr>
+    </w:p>
+    <w:p>
+      <w:pPr>
+        <w:spacing w:after="0" w:line="240" w:lineRule="auto"/>
+      </w:pPr>
+      <w:r>
+        <w:t>Sample output files for this problem have been provided in the “</w:t>
+      </w:r>
+      <w:proofErr w:type="spellStart"/>
+      <w:r>
+        <w:t>sampleoutput</w:t>
+      </w:r>
+      <w:proofErr w:type="spellEnd"/>
+      <w:r>
+        <w:t>” folder:</w:t>
+      </w:r>
+    </w:p>
+    <w:p>
+      <w:pPr>
+        <w:spacing w:after="0" w:line="240" w:lineRule="auto"/>
+      </w:pPr>
+    </w:p>
+    <w:p>
+      <w:pPr>
+        <w:spacing w:after="0" w:line="240" w:lineRule="auto"/>
+        <w:rPr>
+          <w:rFonts w:ascii="Courier New" w:hAnsi="Courier New" w:cs="Courier New"/>
+        </w:rPr>
+      </w:pPr>
       <w:bookmarkStart w:id="0" w:name="_GoBack"/>
-      <w:r>
-        <w:t>PPAML-</w:t>
-      </w:r>
-      <w:r>
-        <w:t>Challenge</w:t>
-      </w:r>
-      <w:r>
-        <w:t>-</w:t>
-      </w:r>
-      <w:r>
-        <w:t>Problem</w:t>
-      </w:r>
-      <w:r>
-        <w:t>-</w:t>
-      </w:r>
-      <w:r>
-        <w:t>4.pdf</w:t>
-      </w:r>
       <w:bookmarkEnd w:id="0"/>
-      <w:r>
-        <w:t>.</w:t>
-      </w:r>
-    </w:p>
-    <w:p>
-      <w:pPr>
-        <w:spacing w:after="0" w:line="240" w:lineRule="auto"/>
-      </w:pPr>
-    </w:p>
-    <w:p>
-      <w:pPr>
-        <w:spacing w:after="0" w:line="240" w:lineRule="auto"/>
-        <w:rPr>
-          <w:rFonts w:ascii="Courier New" w:hAnsi="Courier New" w:cs="Courier New"/>
-          <w:sz w:val="20"/>
-          <w:szCs w:val="20"/>
-        </w:rPr>
-      </w:pPr>
-      <w:r>
-        <w:t>Note that w</w:t>
-      </w:r>
-      <w:r>
-        <w:t>e have included a detailed description of the “total variation” computation procedure in “</w:t>
-      </w:r>
-      <w:r>
-        <w:rPr>
-          <w:rFonts w:ascii="Courier New" w:hAnsi="Courier New" w:cs="Courier New"/>
-        </w:rPr>
-        <w:t>problem-1-total-variation.pdf</w:t>
-      </w:r>
-      <w:r>
-        <w:t xml:space="preserve">”. </w:t>
-      </w:r>
+      <w:proofErr w:type="gramStart"/>
+      <w:r>
+        <w:rPr>
+          <w:rFonts w:ascii="Courier New" w:hAnsi="Courier New" w:cs="Courier New"/>
+        </w:rPr>
+        <w:t>problem-</w:t>
+      </w:r>
+      <w:r>
+        <w:rPr>
+          <w:rFonts w:ascii="Courier New" w:hAnsi="Courier New" w:cs="Courier New"/>
+        </w:rPr>
+        <w:t>1</w:t>
+      </w:r>
+      <w:r>
+        <w:rPr>
+          <w:rFonts w:ascii="Courier New" w:hAnsi="Courier New" w:cs="Courier New"/>
+        </w:rPr>
+        <w:t>-query-1-metric-1.csv</w:t>
+      </w:r>
+      <w:proofErr w:type="gramEnd"/>
+    </w:p>
+    <w:p>
+      <w:pPr>
+        <w:spacing w:after="0" w:line="240" w:lineRule="auto"/>
+        <w:rPr>
+          <w:rFonts w:ascii="Courier New" w:hAnsi="Courier New" w:cs="Courier New"/>
+        </w:rPr>
+      </w:pPr>
+      <w:proofErr w:type="gramStart"/>
+      <w:r>
+        <w:rPr>
+          <w:rFonts w:ascii="Courier New" w:hAnsi="Courier New" w:cs="Courier New"/>
+        </w:rPr>
+        <w:t>problem-</w:t>
+      </w:r>
+      <w:r>
+        <w:rPr>
+          <w:rFonts w:ascii="Courier New" w:hAnsi="Courier New" w:cs="Courier New"/>
+        </w:rPr>
+        <w:t>1</w:t>
+      </w:r>
+      <w:r>
+        <w:rPr>
+          <w:rFonts w:ascii="Courier New" w:hAnsi="Courier New" w:cs="Courier New"/>
+        </w:rPr>
+        <w:t>-query-</w:t>
+      </w:r>
+      <w:r>
+        <w:rPr>
+          <w:rFonts w:ascii="Courier New" w:hAnsi="Courier New" w:cs="Courier New"/>
+        </w:rPr>
+        <w:t>1</w:t>
+      </w:r>
+      <w:r>
+        <w:rPr>
+          <w:rFonts w:ascii="Courier New" w:hAnsi="Courier New" w:cs="Courier New"/>
+        </w:rPr>
+        <w:t>-metric-2.csv</w:t>
+      </w:r>
+      <w:proofErr w:type="gramEnd"/>
+    </w:p>
+    <w:p>
+      <w:pPr>
+        <w:spacing w:after="0" w:line="240" w:lineRule="auto"/>
+      </w:pPr>
     </w:p>
     <w:p>
       <w:pPr>
@@ -1531,6 +1630,7 @@
           <w:sz w:val="18"/>
           <w:szCs w:val="20"/>
         </w:rPr>
+        <w:lastRenderedPageBreak/>
         <w:t xml:space="preserve">  </w:t>
       </w:r>
       <w:proofErr w:type="gramStart"/>
@@ -2231,7 +2331,6 @@
           <w:sz w:val="18"/>
           <w:szCs w:val="20"/>
         </w:rPr>
-        <w:lastRenderedPageBreak/>
         <w:t xml:space="preserve">  // </w:t>
       </w:r>
       <w:proofErr w:type="gramStart"/>

</xml_diff>